<commit_message>
Revert "Revert "5th para""
This reverts commit 10b5415e4cde173428bb7a0239f16c1a8b64a7a9.
</commit_message>
<xml_diff>
--- a/file.docx
+++ b/file.docx
@@ -1149,7 +1149,77 @@
         </w:r>
       </w:hyperlink>
     </w:p>
-    <w:p/>
+    <w:p>
+      <w:pPr>
+        <w:rPr>
+          <w:rFonts w:ascii="Arial" w:hAnsi="Arial" w:cs="Arial"/>
+          <w:color w:val="202122"/>
+          <w:sz w:val="16"/>
+          <w:szCs w:val="16"/>
+          <w:shd w:val="clear" w:color="auto" w:fill="FFFFFF"/>
+        </w:rPr>
+      </w:pPr>
+    </w:p>
+    <w:p>
+      <w:r>
+        <w:rPr>
+          <w:rFonts w:ascii="Arial" w:hAnsi="Arial" w:cs="Arial"/>
+          <w:color w:val="202122"/>
+          <w:sz w:val="16"/>
+          <w:szCs w:val="16"/>
+          <w:shd w:val="clear" w:color="auto" w:fill="FFFFFF"/>
+        </w:rPr>
+        <w:t>The earliest work about backwards time travel is uncertain. </w:t>
+      </w:r>
+      <w:hyperlink r:id="rId45" w:tooltip="Samuel Madden" w:history="1">
+        <w:r>
+          <w:rPr>
+            <w:rStyle w:val="Hyperlink"/>
+            <w:rFonts w:ascii="Arial" w:hAnsi="Arial" w:cs="Arial"/>
+            <w:color w:val="0645AD"/>
+            <w:sz w:val="16"/>
+            <w:szCs w:val="16"/>
+            <w:shd w:val="clear" w:color="auto" w:fill="FFFFFF"/>
+          </w:rPr>
+          <w:t>Samuel Madden</w:t>
+        </w:r>
+      </w:hyperlink>
+      <w:r>
+        <w:rPr>
+          <w:rFonts w:ascii="Arial" w:hAnsi="Arial" w:cs="Arial"/>
+          <w:color w:val="202122"/>
+          <w:sz w:val="16"/>
+          <w:szCs w:val="16"/>
+          <w:shd w:val="clear" w:color="auto" w:fill="FFFFFF"/>
+        </w:rPr>
+        <w:t>'s </w:t>
+      </w:r>
+      <w:hyperlink r:id="rId46" w:tooltip="Memoirs of the Twentieth Century" w:history="1">
+        <w:r>
+          <w:rPr>
+            <w:rStyle w:val="Hyperlink"/>
+            <w:rFonts w:ascii="Arial" w:hAnsi="Arial" w:cs="Arial"/>
+            <w:i/>
+            <w:iCs/>
+            <w:color w:val="0645AD"/>
+            <w:sz w:val="16"/>
+            <w:szCs w:val="16"/>
+            <w:shd w:val="clear" w:color="auto" w:fill="FFFFFF"/>
+          </w:rPr>
+          <w:t>Memoirs of the Twentieth Century</w:t>
+        </w:r>
+      </w:hyperlink>
+      <w:r>
+        <w:rPr>
+          <w:rFonts w:ascii="Arial" w:hAnsi="Arial" w:cs="Arial"/>
+          <w:color w:val="202122"/>
+          <w:sz w:val="16"/>
+          <w:szCs w:val="16"/>
+          <w:shd w:val="clear" w:color="auto" w:fill="FFFFFF"/>
+        </w:rPr>
+        <w:t> (1733) is a series of letters from British ambassadors in 1997 and 1998 to diplomats in the past,</w:t>
+      </w:r>
+    </w:p>
     <w:sectPr>
       <w:pgSz w:w="11906" w:h="16838"/>
       <w:pgMar w:top="1440" w:right="1440" w:bottom="1440" w:left="1440" w:header="708" w:footer="708" w:gutter="0"/>
@@ -1655,6 +1725,17 @@
       <w:lang w:eastAsia="en-IN"/>
     </w:rPr>
   </w:style>
+  <w:style w:type="paragraph" w:styleId="ListParagraph">
+    <w:name w:val="List Paragraph"/>
+    <w:basedOn w:val="Normal"/>
+    <w:uiPriority w:val="34"/>
+    <w:qFormat/>
+    <w:rsid w:val="006027C8"/>
+    <w:pPr>
+      <w:ind w:left="720"/>
+      <w:contextualSpacing/>
+    </w:pPr>
+  </w:style>
 </w:styles>
 </file>
 

</xml_diff>